<commit_message>
etapas de un proyecto
</commit_message>
<xml_diff>
--- a/etapas_de-un-proyecto.docx
+++ b/etapas_de-un-proyecto.docx
@@ -15,6 +15,7 @@
           <w:docPartUnique/>
         </w:docPartObj>
       </w:sdtPr>
+      <w:sdtEndPr/>
       <w:sdtContent>
         <w:p>
           <w:pPr>
@@ -102,6 +103,7 @@
                                   <w:dataBinding w:prefixMappings="xmlns:ns0='http://schemas.openxmlformats.org/package/2006/metadata/core-properties' xmlns:ns1='http://purl.org/dc/elements/1.1/'" w:xpath="/ns0:coreProperties[1]/ns1:title[1]" w:storeItemID="{6C3C8BC8-F283-45AE-878A-BAB7291924A1}"/>
                                   <w:text/>
                                 </w:sdtPr>
+                                <w:sdtEndPr/>
                                 <w:sdtContent>
                                   <w:p>
                                     <w:pPr>
@@ -161,6 +163,7 @@
                             <w:dataBinding w:prefixMappings="xmlns:ns0='http://schemas.openxmlformats.org/package/2006/metadata/core-properties' xmlns:ns1='http://purl.org/dc/elements/1.1/'" w:xpath="/ns0:coreProperties[1]/ns1:title[1]" w:storeItemID="{6C3C8BC8-F283-45AE-878A-BAB7291924A1}"/>
                             <w:text/>
                           </w:sdtPr>
+                          <w:sdtEndPr/>
                           <w:sdtContent>
                             <w:p>
                               <w:pPr>
@@ -400,6 +403,7 @@
                                       <w:calendar w:val="gregorian"/>
                                     </w:date>
                                   </w:sdtPr>
+                                  <w:sdtEndPr/>
                                   <w:sdtContent>
                                     <w:p>
                                       <w:pPr>
@@ -491,6 +495,7 @@
                                     <w:dataBinding w:prefixMappings="xmlns:ns0='http://schemas.openxmlformats.org/package/2006/metadata/core-properties' xmlns:ns1='http://purl.org/dc/elements/1.1/'" w:xpath="/ns0:coreProperties[1]/ns1:creator[1]" w:storeItemID="{6C3C8BC8-F283-45AE-878A-BAB7291924A1}"/>
                                     <w:text/>
                                   </w:sdtPr>
+                                  <w:sdtEndPr/>
                                   <w:sdtContent>
                                     <w:p>
                                       <w:pPr>
@@ -523,6 +528,7 @@
                                     <w:dataBinding w:prefixMappings="xmlns:ns0='http://schemas.openxmlformats.org/officeDocument/2006/extended-properties'" w:xpath="/ns0:Properties[1]/ns0:Company[1]" w:storeItemID="{6668398D-A668-4E3E-A5EB-62B293D839F1}"/>
                                     <w:text/>
                                   </w:sdtPr>
+                                  <w:sdtEndPr/>
                                   <w:sdtContent>
                                     <w:p>
                                       <w:pPr>
@@ -560,6 +566,7 @@
                                       <w:calendar w:val="gregorian"/>
                                     </w:date>
                                   </w:sdtPr>
+                                  <w:sdtEndPr/>
                                   <w:sdtContent>
                                     <w:p>
                                       <w:pPr>
@@ -632,6 +639,7 @@
                                 <w:calendar w:val="gregorian"/>
                               </w:date>
                             </w:sdtPr>
+                            <w:sdtEndPr/>
                             <w:sdtContent>
                               <w:p>
                                 <w:pPr>
@@ -678,6 +686,7 @@
                               <w:dataBinding w:prefixMappings="xmlns:ns0='http://schemas.openxmlformats.org/package/2006/metadata/core-properties' xmlns:ns1='http://purl.org/dc/elements/1.1/'" w:xpath="/ns0:coreProperties[1]/ns1:creator[1]" w:storeItemID="{6C3C8BC8-F283-45AE-878A-BAB7291924A1}"/>
                               <w:text/>
                             </w:sdtPr>
+                            <w:sdtEndPr/>
                             <w:sdtContent>
                               <w:p>
                                 <w:pPr>
@@ -710,6 +719,7 @@
                               <w:dataBinding w:prefixMappings="xmlns:ns0='http://schemas.openxmlformats.org/officeDocument/2006/extended-properties'" w:xpath="/ns0:Properties[1]/ns0:Company[1]" w:storeItemID="{6668398D-A668-4E3E-A5EB-62B293D839F1}"/>
                               <w:text/>
                             </w:sdtPr>
+                            <w:sdtEndPr/>
                             <w:sdtContent>
                               <w:p>
                                 <w:pPr>
@@ -747,6 +757,7 @@
                                 <w:calendar w:val="gregorian"/>
                               </w:date>
                             </w:sdtPr>
+                            <w:sdtEndPr/>
                             <w:sdtContent>
                               <w:p>
                                 <w:pPr>
@@ -1694,6 +1705,7 @@
           <w:docPartUnique/>
         </w:docPartObj>
       </w:sdtPr>
+      <w:sdtEndPr/>
       <w:sdtContent>
         <w:p>
           <w:pPr>
@@ -3606,8 +3618,6 @@
           <w:szCs w:val="24"/>
         </w:rPr>
       </w:pPr>
-      <w:bookmarkStart w:id="0" w:name="_GoBack"/>
-      <w:bookmarkEnd w:id="0"/>
     </w:p>
     <w:p>
       <w:pPr>
@@ -3995,7 +4005,7 @@
       <w:pPr>
         <w:pStyle w:val="Ttulo1"/>
       </w:pPr>
-      <w:bookmarkStart w:id="1" w:name="_Toc511734395"/>
+      <w:bookmarkStart w:id="0" w:name="_Toc511734395"/>
       <w:r>
         <w:lastRenderedPageBreak/>
         <w:t>INTRODUCCIÓ</w:t>
@@ -4003,7 +4013,7 @@
       <w:r>
         <w:t>N</w:t>
       </w:r>
-      <w:bookmarkEnd w:id="1"/>
+      <w:bookmarkEnd w:id="0"/>
     </w:p>
     <w:p>
       <w:pPr>
@@ -4326,20 +4336,95 @@
       <w:pPr>
         <w:pStyle w:val="Ttulo1"/>
       </w:pPr>
-      <w:bookmarkStart w:id="2" w:name="_Toc511734396"/>
+      <w:bookmarkStart w:id="1" w:name="_Toc511734396"/>
       <w:r>
         <w:lastRenderedPageBreak/>
         <w:t>GRANJA AVICOLA SUPER POLLO</w:t>
       </w:r>
+      <w:bookmarkEnd w:id="1"/>
+    </w:p>
+    <w:p>
+      <w:pPr>
+        <w:pStyle w:val="Ttulo2"/>
+      </w:pPr>
+      <w:bookmarkStart w:id="2" w:name="_Toc511734397"/>
+      <w:r>
+        <w:t>DIAGNOSTICO Y SITUACION ACTUAL</w:t>
+      </w:r>
       <w:bookmarkEnd w:id="2"/>
+      <w:r>
+        <w:t xml:space="preserve"> </w:t>
+      </w:r>
+    </w:p>
+    <w:p>
+      <w:pPr>
+        <w:spacing w:line="360" w:lineRule="auto"/>
+        <w:jc w:val="both"/>
+        <w:rPr>
+          <w:rFonts w:ascii="Arial" w:hAnsi="Arial" w:cs="Arial"/>
+          <w:sz w:val="24"/>
+          <w:szCs w:val="24"/>
+        </w:rPr>
+      </w:pPr>
+      <w:r>
+        <w:rPr>
+          <w:rFonts w:ascii="Arial" w:hAnsi="Arial" w:cs="Arial"/>
+          <w:sz w:val="24"/>
+          <w:szCs w:val="24"/>
+        </w:rPr>
+        <w:t>La gra</w:t>
+      </w:r>
+      <w:r>
+        <w:rPr>
+          <w:rFonts w:ascii="Arial" w:hAnsi="Arial" w:cs="Arial"/>
+          <w:sz w:val="24"/>
+          <w:szCs w:val="24"/>
+        </w:rPr>
+        <w:t>n</w:t>
+      </w:r>
+      <w:r>
+        <w:rPr>
+          <w:rFonts w:ascii="Arial" w:hAnsi="Arial" w:cs="Arial"/>
+          <w:sz w:val="24"/>
+          <w:szCs w:val="24"/>
+        </w:rPr>
+        <w:t>ja avícola Súper Pollo es una empresa que se dedica a la cría especializada y comercialización de aves de corral (pollos de engorde); su inicio data del año 2007 como un negocio familiar, en el año 2013 se estructuro legalmente ante la cámara de comercio. En sus inicios se financio con recursos del propietario y préstamos bancarios, en la actualidad la empresa se autofinancia gracias a la labor que realiza.</w:t>
+      </w:r>
+    </w:p>
+    <w:p>
+      <w:pPr>
+        <w:spacing w:line="360" w:lineRule="auto"/>
+        <w:jc w:val="both"/>
+        <w:rPr>
+          <w:rFonts w:ascii="Arial" w:hAnsi="Arial" w:cs="Arial"/>
+          <w:sz w:val="24"/>
+          <w:szCs w:val="24"/>
+        </w:rPr>
+      </w:pPr>
+      <w:r>
+        <w:rPr>
+          <w:rFonts w:ascii="Arial" w:hAnsi="Arial" w:cs="Arial"/>
+          <w:sz w:val="24"/>
+          <w:szCs w:val="24"/>
+        </w:rPr>
+        <w:t>En el contexto social la empresa ayuda con la generación de empleos a las personas de la región</w:t>
+      </w:r>
+      <w:r>
+        <w:rPr>
+          <w:rFonts w:ascii="Arial" w:hAnsi="Arial" w:cs="Arial"/>
+          <w:sz w:val="24"/>
+          <w:szCs w:val="24"/>
+        </w:rPr>
+        <w:t>, la no contaminación del medio ambiente, salud y nutrición de la comunidad logrando así cumplir un punto importante de la visión que es ser gestora de progreso, desarrollo social y económico para la región.</w:t>
+      </w:r>
     </w:p>
     <w:p>
       <w:pPr>
         <w:pStyle w:val="Ttulo2"/>
       </w:pPr>
-      <w:bookmarkStart w:id="3" w:name="_Toc511734397"/>
-      <w:r>
-        <w:t>DIAGNOSTICO Y SITUACION ACTUAL</w:t>
+      <w:bookmarkStart w:id="3" w:name="_Toc511734398"/>
+      <w:r>
+        <w:t>MISIÓN</w:t>
       </w:r>
       <w:bookmarkEnd w:id="3"/>
       <w:r>
@@ -4362,97 +4447,51 @@
           <w:sz w:val="24"/>
           <w:szCs w:val="24"/>
         </w:rPr>
-        <w:t>La gra</w:t>
-      </w:r>
-      <w:r>
-        <w:rPr>
-          <w:rFonts w:ascii="Arial" w:hAnsi="Arial" w:cs="Arial"/>
-          <w:sz w:val="24"/>
-          <w:szCs w:val="24"/>
-        </w:rPr>
-        <w:t>n</w:t>
-      </w:r>
-      <w:r>
-        <w:rPr>
-          <w:rFonts w:ascii="Arial" w:hAnsi="Arial" w:cs="Arial"/>
-          <w:sz w:val="24"/>
-          <w:szCs w:val="24"/>
-        </w:rPr>
-        <w:t>ja avícola Súper Pollo es una empresa que se dedica a la cría especializada y comercialización de aves de corral (pollos de engorde); su inicio data del año 2007 como un negocio familiar, en el año 2013 se estructuro legalmente ante la cámara de comercio. En sus inicios se financio con recursos del propietario y préstamos bancarios, en la actualidad la empresa se autofinancia gracias a la labor que realiza.</w:t>
-      </w:r>
-    </w:p>
-    <w:p>
-      <w:pPr>
-        <w:spacing w:line="360" w:lineRule="auto"/>
-        <w:jc w:val="both"/>
-        <w:rPr>
-          <w:rFonts w:ascii="Arial" w:hAnsi="Arial" w:cs="Arial"/>
-          <w:sz w:val="24"/>
-          <w:szCs w:val="24"/>
-        </w:rPr>
-      </w:pPr>
-      <w:r>
-        <w:rPr>
-          <w:rFonts w:ascii="Arial" w:hAnsi="Arial" w:cs="Arial"/>
-          <w:sz w:val="24"/>
-          <w:szCs w:val="24"/>
-        </w:rPr>
-        <w:t>En el contexto social la empresa ayuda con la generación de empleos a las personas de la región</w:t>
-      </w:r>
-      <w:r>
-        <w:rPr>
-          <w:rFonts w:ascii="Arial" w:hAnsi="Arial" w:cs="Arial"/>
-          <w:sz w:val="24"/>
-          <w:szCs w:val="24"/>
-        </w:rPr>
-        <w:t>, la no contaminación del medio ambiente, salud y nutrición de la comunidad logrando así cumplir un punto importante de la visión que es ser gestora de progreso, desarrollo social y económico para la región.</w:t>
+        <w:t>Granja avícola súper pollo es una empresa prospera gestora de progreso y desarrollo en la región, conformada por un equipo de trabajo eficiente y capacitado, comprometido con el bienestar, salud y nutrición de la comunidad, cuenta con todos los recursos necesarios para la cría, levante, procesamiento y comercialización de sus productos al día; con las normas sanitarias vigentes y la no contaminación del medio ambiente, garantizando así la calidad de sus productos, constituyéndose en la mejor opción y el proveedor ideal a través de un excelente servicio.</w:t>
       </w:r>
     </w:p>
     <w:p>
       <w:pPr>
         <w:pStyle w:val="Ttulo2"/>
       </w:pPr>
-      <w:bookmarkStart w:id="4" w:name="_Toc511734398"/>
-      <w:r>
-        <w:t>MISIÓN</w:t>
-      </w:r>
-      <w:bookmarkEnd w:id="4"/>
-      <w:r>
-        <w:t xml:space="preserve"> </w:t>
-      </w:r>
-    </w:p>
-    <w:p>
-      <w:pPr>
-        <w:spacing w:line="360" w:lineRule="auto"/>
-        <w:jc w:val="both"/>
-        <w:rPr>
-          <w:rFonts w:ascii="Arial" w:hAnsi="Arial" w:cs="Arial"/>
-          <w:sz w:val="24"/>
-          <w:szCs w:val="24"/>
-        </w:rPr>
-      </w:pPr>
-      <w:r>
-        <w:rPr>
-          <w:rFonts w:ascii="Arial" w:hAnsi="Arial" w:cs="Arial"/>
-          <w:sz w:val="24"/>
-          <w:szCs w:val="24"/>
-        </w:rPr>
-        <w:t>Granja avícola súper pollo es una empresa prospera gestora de progreso y desarrollo en la región, conformada por un equipo de trabajo eficiente y capacitado, comprometido con el bienestar, salud y nutrición de la comunidad, cuenta con todos los recursos necesarios para la cría, levante, procesamiento y comercialización de sus productos al día; con las normas sanitarias vigentes y la no contaminación del medio ambiente, garantizando así la calidad de sus productos, constituyéndose en la mejor opción y el proveedor ideal a través de un excelente servicio.</w:t>
-      </w:r>
-    </w:p>
-    <w:p>
-      <w:pPr>
-        <w:pStyle w:val="Ttulo2"/>
-      </w:pPr>
-      <w:bookmarkStart w:id="5" w:name="_Toc511734399"/>
+      <w:bookmarkStart w:id="4" w:name="_Toc511734399"/>
       <w:r>
         <w:lastRenderedPageBreak/>
         <w:t>VISIÓN</w:t>
       </w:r>
+      <w:bookmarkEnd w:id="4"/>
+      <w:r>
+        <w:t xml:space="preserve"> </w:t>
+      </w:r>
+    </w:p>
+    <w:p>
+      <w:pPr>
+        <w:spacing w:line="360" w:lineRule="auto"/>
+        <w:jc w:val="both"/>
+        <w:rPr>
+          <w:rFonts w:ascii="Arial" w:hAnsi="Arial" w:cs="Arial"/>
+          <w:sz w:val="24"/>
+          <w:szCs w:val="24"/>
+        </w:rPr>
+      </w:pPr>
+      <w:r>
+        <w:rPr>
+          <w:rFonts w:ascii="Arial" w:hAnsi="Arial" w:cs="Arial"/>
+          <w:sz w:val="24"/>
+          <w:szCs w:val="24"/>
+        </w:rPr>
+        <w:t>Granja avícola súper pollo será una empresa consolidada, gestora de progreso y desarrollo social y económico para la región a través de la conservación del medio ambiente, la calidad de sus productos y la generación de empleos con miras a ampliar el mercado a nivel nacional e internacional, cuidando siempre mantener una excelente calidad en sus productos y servicios.</w:t>
+      </w:r>
+    </w:p>
+    <w:p>
+      <w:pPr>
+        <w:pStyle w:val="Ttulo2"/>
+      </w:pPr>
+      <w:bookmarkStart w:id="5" w:name="_Toc511734400"/>
+      <w:r>
+        <w:t>OBJETIVOS</w:t>
+      </w:r>
       <w:bookmarkEnd w:id="5"/>
-      <w:r>
-        <w:t xml:space="preserve"> </w:t>
-      </w:r>
     </w:p>
     <w:p>
       <w:pPr>
@@ -4470,93 +4509,64 @@
           <w:sz w:val="24"/>
           <w:szCs w:val="24"/>
         </w:rPr>
-        <w:t>Granja avícola súper pollo será una empresa consolidada, gestora de progreso y desarrollo social y económico para la región a través de la conservación del medio ambiente, la calidad de sus productos y la generación de empleos con miras a ampliar el mercado a nivel nacional e internacional, cuidando siempre mantener una excelente calidad en sus productos y servicios.</w:t>
+        <w:t xml:space="preserve">Transformar los sistemas de </w:t>
+      </w:r>
+      <w:r>
+        <w:rPr>
+          <w:rFonts w:ascii="Arial" w:hAnsi="Arial" w:cs="Arial"/>
+          <w:sz w:val="24"/>
+          <w:szCs w:val="24"/>
+        </w:rPr>
+        <w:t>producción de subsistencia y poca rentabilidad orientada al mercado y a la tecnificación de nuestros productos.</w:t>
+      </w:r>
+    </w:p>
+    <w:p>
+      <w:pPr>
+        <w:spacing w:line="360" w:lineRule="auto"/>
+        <w:jc w:val="both"/>
+        <w:rPr>
+          <w:rFonts w:ascii="Arial" w:hAnsi="Arial" w:cs="Arial"/>
+          <w:sz w:val="24"/>
+          <w:szCs w:val="24"/>
+        </w:rPr>
+      </w:pPr>
+      <w:r>
+        <w:rPr>
+          <w:rFonts w:ascii="Arial" w:hAnsi="Arial" w:cs="Arial"/>
+          <w:sz w:val="24"/>
+          <w:szCs w:val="24"/>
+        </w:rPr>
+        <w:t>Aumentar y distribuir los ingresos y el empleo de mano de obra.</w:t>
+      </w:r>
+    </w:p>
+    <w:p>
+      <w:pPr>
+        <w:spacing w:line="360" w:lineRule="auto"/>
+        <w:jc w:val="both"/>
+        <w:rPr>
+          <w:rFonts w:ascii="Arial" w:hAnsi="Arial" w:cs="Arial"/>
+          <w:sz w:val="24"/>
+          <w:szCs w:val="24"/>
+        </w:rPr>
+      </w:pPr>
+      <w:r>
+        <w:rPr>
+          <w:rFonts w:ascii="Arial" w:hAnsi="Arial" w:cs="Arial"/>
+          <w:sz w:val="24"/>
+          <w:szCs w:val="24"/>
+        </w:rPr>
+        <w:t>Reciclar la materia orgánica y sus derivadas.</w:t>
       </w:r>
     </w:p>
     <w:p>
       <w:pPr>
         <w:pStyle w:val="Ttulo2"/>
       </w:pPr>
-      <w:bookmarkStart w:id="6" w:name="_Toc511734400"/>
-      <w:r>
-        <w:t>OBJETIVOS</w:t>
+      <w:bookmarkStart w:id="6" w:name="_Toc511734401"/>
+      <w:r>
+        <w:t>VALORES</w:t>
       </w:r>
       <w:bookmarkEnd w:id="6"/>
-    </w:p>
-    <w:p>
-      <w:pPr>
-        <w:spacing w:line="360" w:lineRule="auto"/>
-        <w:jc w:val="both"/>
-        <w:rPr>
-          <w:rFonts w:ascii="Arial" w:hAnsi="Arial" w:cs="Arial"/>
-          <w:sz w:val="24"/>
-          <w:szCs w:val="24"/>
-        </w:rPr>
-      </w:pPr>
-      <w:r>
-        <w:rPr>
-          <w:rFonts w:ascii="Arial" w:hAnsi="Arial" w:cs="Arial"/>
-          <w:sz w:val="24"/>
-          <w:szCs w:val="24"/>
-        </w:rPr>
-        <w:t xml:space="preserve">Transformar los sistemas de </w:t>
-      </w:r>
-      <w:r>
-        <w:rPr>
-          <w:rFonts w:ascii="Arial" w:hAnsi="Arial" w:cs="Arial"/>
-          <w:sz w:val="24"/>
-          <w:szCs w:val="24"/>
-        </w:rPr>
-        <w:t>producción de subsistencia y poca rentabilidad orientada al mercado y a la tecnificación de nuestros productos.</w:t>
-      </w:r>
-    </w:p>
-    <w:p>
-      <w:pPr>
-        <w:spacing w:line="360" w:lineRule="auto"/>
-        <w:jc w:val="both"/>
-        <w:rPr>
-          <w:rFonts w:ascii="Arial" w:hAnsi="Arial" w:cs="Arial"/>
-          <w:sz w:val="24"/>
-          <w:szCs w:val="24"/>
-        </w:rPr>
-      </w:pPr>
-      <w:r>
-        <w:rPr>
-          <w:rFonts w:ascii="Arial" w:hAnsi="Arial" w:cs="Arial"/>
-          <w:sz w:val="24"/>
-          <w:szCs w:val="24"/>
-        </w:rPr>
-        <w:t>Aumentar y distribuir los ingresos y el empleo de mano de obra.</w:t>
-      </w:r>
-    </w:p>
-    <w:p>
-      <w:pPr>
-        <w:spacing w:line="360" w:lineRule="auto"/>
-        <w:jc w:val="both"/>
-        <w:rPr>
-          <w:rFonts w:ascii="Arial" w:hAnsi="Arial" w:cs="Arial"/>
-          <w:sz w:val="24"/>
-          <w:szCs w:val="24"/>
-        </w:rPr>
-      </w:pPr>
-      <w:r>
-        <w:rPr>
-          <w:rFonts w:ascii="Arial" w:hAnsi="Arial" w:cs="Arial"/>
-          <w:sz w:val="24"/>
-          <w:szCs w:val="24"/>
-        </w:rPr>
-        <w:t>Reciclar la materia orgánica y sus derivadas.</w:t>
-      </w:r>
-    </w:p>
-    <w:p>
-      <w:pPr>
-        <w:pStyle w:val="Ttulo2"/>
-      </w:pPr>
-      <w:bookmarkStart w:id="7" w:name="_Toc511734401"/>
-      <w:r>
-        <w:t>VALORES</w:t>
-      </w:r>
-      <w:bookmarkEnd w:id="7"/>
     </w:p>
     <w:p>
       <w:pPr>
@@ -5139,12 +5149,12 @@
       <w:pPr>
         <w:pStyle w:val="Ttulo2"/>
       </w:pPr>
-      <w:bookmarkStart w:id="8" w:name="_Toc511734402"/>
+      <w:bookmarkStart w:id="7" w:name="_Toc511734402"/>
       <w:r>
         <w:lastRenderedPageBreak/>
         <w:t>ESTRATEGIAS (DOFA)</w:t>
       </w:r>
-      <w:bookmarkEnd w:id="8"/>
+      <w:bookmarkEnd w:id="7"/>
     </w:p>
     <w:p>
       <w:pPr>
@@ -5216,22 +5226,35 @@
         <w:spacing w:after="0"/>
         <w:jc w:val="center"/>
       </w:pPr>
-      <w:bookmarkStart w:id="9" w:name="_Toc511224842"/>
+      <w:bookmarkStart w:id="8" w:name="_Toc511224842"/>
       <w:r>
         <w:t xml:space="preserve">Imagen </w:t>
       </w:r>
-      <w:fldSimple w:instr=" SEQ Imagen \* ARABIC ">
-        <w:r>
-          <w:rPr>
-            <w:noProof/>
-          </w:rPr>
-          <w:t>1</w:t>
-        </w:r>
-      </w:fldSimple>
+      <w:r>
+        <w:fldChar w:fldCharType="begin"/>
+      </w:r>
+      <w:r>
+        <w:instrText xml:space="preserve"> SEQ Imagen \* ARABIC </w:instrText>
+      </w:r>
+      <w:r>
+        <w:fldChar w:fldCharType="separate"/>
+      </w:r>
+      <w:r>
+        <w:rPr>
+          <w:noProof/>
+        </w:rPr>
+        <w:t>1</w:t>
+      </w:r>
+      <w:r>
+        <w:rPr>
+          <w:noProof/>
+        </w:rPr>
+        <w:fldChar w:fldCharType="end"/>
+      </w:r>
       <w:r>
         <w:t>: Dofa</w:t>
       </w:r>
-      <w:bookmarkEnd w:id="9"/>
+      <w:bookmarkEnd w:id="8"/>
     </w:p>
     <w:p/>
     <w:p>
@@ -5309,41 +5332,86 @@
           <w:szCs w:val="24"/>
         </w:rPr>
       </w:pPr>
-      <w:bookmarkStart w:id="10" w:name="_Toc511224843"/>
+      <w:bookmarkStart w:id="9" w:name="_Toc511224843"/>
       <w:r>
         <w:t xml:space="preserve">Imagen </w:t>
       </w:r>
-      <w:fldSimple w:instr=" SEQ Imagen \* ARABIC ">
-        <w:r>
-          <w:rPr>
-            <w:noProof/>
-          </w:rPr>
-          <w:t>2</w:t>
-        </w:r>
-      </w:fldSimple>
+      <w:r>
+        <w:fldChar w:fldCharType="begin"/>
+      </w:r>
+      <w:r>
+        <w:instrText xml:space="preserve"> SEQ Imagen \* ARABIC </w:instrText>
+      </w:r>
+      <w:r>
+        <w:fldChar w:fldCharType="separate"/>
+      </w:r>
+      <w:r>
+        <w:rPr>
+          <w:noProof/>
+        </w:rPr>
+        <w:t>2</w:t>
+      </w:r>
+      <w:r>
+        <w:rPr>
+          <w:noProof/>
+        </w:rPr>
+        <w:fldChar w:fldCharType="end"/>
+      </w:r>
       <w:r>
         <w:t>: Promedio de factores de la Dofa</w:t>
       </w:r>
-      <w:bookmarkEnd w:id="10"/>
+      <w:bookmarkEnd w:id="9"/>
     </w:p>
     <w:p>
       <w:pPr>
         <w:pStyle w:val="Ttulo2"/>
       </w:pPr>
-      <w:bookmarkStart w:id="11" w:name="_Toc511734403"/>
+      <w:bookmarkStart w:id="10" w:name="_Toc511734403"/>
       <w:r>
         <w:lastRenderedPageBreak/>
         <w:t>CONTEXTO</w:t>
       </w:r>
+      <w:bookmarkEnd w:id="10"/>
+    </w:p>
+    <w:p>
+      <w:pPr>
+        <w:pStyle w:val="Ttulo3"/>
+      </w:pPr>
+      <w:bookmarkStart w:id="11" w:name="_Toc511734404"/>
+      <w:r>
+        <w:t>INFORMACIÓN DE LA EMPRESA</w:t>
+      </w:r>
       <w:bookmarkEnd w:id="11"/>
     </w:p>
     <w:p>
       <w:pPr>
+        <w:spacing w:line="360" w:lineRule="auto"/>
+        <w:jc w:val="both"/>
+        <w:rPr>
+          <w:rFonts w:ascii="Arial" w:hAnsi="Arial" w:cs="Arial"/>
+          <w:sz w:val="24"/>
+          <w:szCs w:val="24"/>
+        </w:rPr>
+      </w:pPr>
+      <w:r>
+        <w:rPr>
+          <w:rFonts w:ascii="Arial" w:hAnsi="Arial" w:cs="Arial"/>
+          <w:sz w:val="24"/>
+          <w:szCs w:val="24"/>
+        </w:rPr>
+        <w:t>La empresa SUPER POLLO se dedica a la cría especializada de aves de corral (pollos de engorde), y se encuentra ubicada en el Municipio de Mocoa, en la vereda el Pepino (km 15 vía Mocoa Pasto).</w:t>
+      </w:r>
+    </w:p>
+    <w:p>
+      <w:pPr>
         <w:pStyle w:val="Ttulo3"/>
       </w:pPr>
-      <w:bookmarkStart w:id="12" w:name="_Toc511734404"/>
-      <w:r>
-        <w:t>INFORMACIÓN DE LA EMPRESA</w:t>
+      <w:r>
+        <w:t xml:space="preserve"> </w:t>
+      </w:r>
+      <w:bookmarkStart w:id="12" w:name="_Toc511734405"/>
+      <w:r>
+        <w:t>ESTADO ACTUAL</w:t>
       </w:r>
       <w:bookmarkEnd w:id="12"/>
     </w:p>
@@ -5363,21 +5431,78 @@
           <w:sz w:val="24"/>
           <w:szCs w:val="24"/>
         </w:rPr>
-        <w:t>La empresa SUPER POLLO se dedica a la cría especializada de aves de corral (pollos de engorde), y se encuentra ubicada en el Municipio de Mocoa, en la vereda el Pepino (km 15 vía Mocoa Pasto).</w:t>
+        <w:t>Para llevar a cabo el control de su actividad contable y financiera (pedidos, ventas y pagos la empresa utiliza el programa de Excel.</w:t>
+      </w:r>
+    </w:p>
+    <w:p>
+      <w:pPr>
+        <w:spacing w:line="360" w:lineRule="auto"/>
+        <w:jc w:val="both"/>
+        <w:rPr>
+          <w:rFonts w:ascii="Arial" w:hAnsi="Arial" w:cs="Arial"/>
+          <w:sz w:val="24"/>
+          <w:szCs w:val="24"/>
+        </w:rPr>
+      </w:pPr>
+      <w:r>
+        <w:rPr>
+          <w:rFonts w:ascii="Arial" w:hAnsi="Arial" w:cs="Arial"/>
+          <w:sz w:val="24"/>
+          <w:szCs w:val="24"/>
+        </w:rPr>
+        <w:t>Los proveedores que maneja la empresa se encuentran ubicados en Pasto y Pitalito, de manera que, están cumpliendo con las solicitudes de la empresa, con respecto al valor de los pollitos depende del tipo de pollo que se desee.</w:t>
+      </w:r>
+    </w:p>
+    <w:p>
+      <w:pPr>
+        <w:spacing w:line="360" w:lineRule="auto"/>
+        <w:jc w:val="both"/>
+        <w:rPr>
+          <w:rFonts w:ascii="Arial" w:hAnsi="Arial" w:cs="Arial"/>
+          <w:sz w:val="24"/>
+          <w:szCs w:val="24"/>
+        </w:rPr>
+      </w:pPr>
+      <w:r>
+        <w:rPr>
+          <w:rFonts w:ascii="Arial" w:hAnsi="Arial" w:cs="Arial"/>
+          <w:sz w:val="24"/>
+          <w:szCs w:val="24"/>
+        </w:rPr>
+        <w:t>Por el momento la información o manuales para las capacitaciones del personal que trabaja en el cuidado de los pollos en la empresa no están contenidos en una base o un medio físico; por ahora el dueño de la empresa lo realiza personalmente   ya que la información solamente la maneja el.</w:t>
+      </w:r>
+    </w:p>
+    <w:p>
+      <w:pPr>
+        <w:spacing w:line="360" w:lineRule="auto"/>
+        <w:jc w:val="both"/>
+        <w:rPr>
+          <w:rFonts w:ascii="Arial" w:hAnsi="Arial" w:cs="Arial"/>
+          <w:sz w:val="24"/>
+          <w:szCs w:val="24"/>
+        </w:rPr>
+      </w:pPr>
+      <w:r>
+        <w:rPr>
+          <w:rFonts w:ascii="Arial" w:hAnsi="Arial" w:cs="Arial"/>
+          <w:sz w:val="24"/>
+          <w:szCs w:val="24"/>
+        </w:rPr>
+        <w:t>Para la realización de las actividades propias de la preparación del producto previo a su comercialización se realiza una subcontratación temporal a terceros.</w:t>
       </w:r>
     </w:p>
     <w:p>
       <w:pPr>
         <w:pStyle w:val="Ttulo3"/>
       </w:pPr>
+      <w:bookmarkStart w:id="13" w:name="_Toc511734406"/>
+      <w:r>
+        <w:t>LA EMPRESA POSEE ALGUN TIPO DE SOFTWARE O EQUIPOS</w:t>
+      </w:r>
+      <w:bookmarkEnd w:id="13"/>
       <w:r>
         <w:t xml:space="preserve"> </w:t>
       </w:r>
-      <w:bookmarkStart w:id="13" w:name="_Toc511734405"/>
-      <w:r>
-        <w:t>ESTADO ACTUAL</w:t>
-      </w:r>
-      <w:bookmarkEnd w:id="13"/>
     </w:p>
     <w:p>
       <w:pPr>
@@ -5395,7 +5520,7 @@
           <w:sz w:val="24"/>
           <w:szCs w:val="24"/>
         </w:rPr>
-        <w:t>Para llevar a cabo el control de su actividad contable y financiera (pedidos, ventas y pagos la empresa utiliza el programa de Excel.</w:t>
+        <w:t>La empresa SUPER POLLO no posee un software apropiado para llevar a cabo el manejo y control de la información, pero si llevan un registro de las ventas, pedidos y pagos en Excel.</w:t>
       </w:r>
     </w:p>
     <w:p>
@@ -5414,95 +5539,6 @@
           <w:sz w:val="24"/>
           <w:szCs w:val="24"/>
         </w:rPr>
-        <w:t>Los proveedores que maneja la empresa se encuentran ubicados en Pasto y Pitalito, de manera que, están cumpliendo con las solicitudes de la empresa, con respecto al valor de los pollitos depende del tipo de pollo que se desee.</w:t>
-      </w:r>
-    </w:p>
-    <w:p>
-      <w:pPr>
-        <w:spacing w:line="360" w:lineRule="auto"/>
-        <w:jc w:val="both"/>
-        <w:rPr>
-          <w:rFonts w:ascii="Arial" w:hAnsi="Arial" w:cs="Arial"/>
-          <w:sz w:val="24"/>
-          <w:szCs w:val="24"/>
-        </w:rPr>
-      </w:pPr>
-      <w:r>
-        <w:rPr>
-          <w:rFonts w:ascii="Arial" w:hAnsi="Arial" w:cs="Arial"/>
-          <w:sz w:val="24"/>
-          <w:szCs w:val="24"/>
-        </w:rPr>
-        <w:t>Por el momento la información o manuales para las capacitaciones del personal que trabaja en el cuidado de los pollos en la empresa no están contenidos en una base o un medio físico; por ahora el dueño de la empresa lo realiza personalmente   ya que la información solamente la maneja el.</w:t>
-      </w:r>
-    </w:p>
-    <w:p>
-      <w:pPr>
-        <w:spacing w:line="360" w:lineRule="auto"/>
-        <w:jc w:val="both"/>
-        <w:rPr>
-          <w:rFonts w:ascii="Arial" w:hAnsi="Arial" w:cs="Arial"/>
-          <w:sz w:val="24"/>
-          <w:szCs w:val="24"/>
-        </w:rPr>
-      </w:pPr>
-      <w:r>
-        <w:rPr>
-          <w:rFonts w:ascii="Arial" w:hAnsi="Arial" w:cs="Arial"/>
-          <w:sz w:val="24"/>
-          <w:szCs w:val="24"/>
-        </w:rPr>
-        <w:t>Para la realización de las actividades propias de la preparación del producto previo a su comercialización se realiza una subcontratación temporal a terceros.</w:t>
-      </w:r>
-    </w:p>
-    <w:p>
-      <w:pPr>
-        <w:pStyle w:val="Ttulo3"/>
-      </w:pPr>
-      <w:bookmarkStart w:id="14" w:name="_Toc511734406"/>
-      <w:r>
-        <w:t>LA EMPRESA POSEE ALGUN TIPO DE SOFTWARE O EQUIPOS</w:t>
-      </w:r>
-      <w:bookmarkEnd w:id="14"/>
-      <w:r>
-        <w:t xml:space="preserve"> </w:t>
-      </w:r>
-    </w:p>
-    <w:p>
-      <w:pPr>
-        <w:spacing w:line="360" w:lineRule="auto"/>
-        <w:jc w:val="both"/>
-        <w:rPr>
-          <w:rFonts w:ascii="Arial" w:hAnsi="Arial" w:cs="Arial"/>
-          <w:sz w:val="24"/>
-          <w:szCs w:val="24"/>
-        </w:rPr>
-      </w:pPr>
-      <w:r>
-        <w:rPr>
-          <w:rFonts w:ascii="Arial" w:hAnsi="Arial" w:cs="Arial"/>
-          <w:sz w:val="24"/>
-          <w:szCs w:val="24"/>
-        </w:rPr>
-        <w:t>La empresa SUPER POLLO no posee un software apropiado para llevar a cabo el manejo y control de la información, pero si llevan un registro de las ventas, pedidos y pagos en Excel.</w:t>
-      </w:r>
-    </w:p>
-    <w:p>
-      <w:pPr>
-        <w:spacing w:line="360" w:lineRule="auto"/>
-        <w:jc w:val="both"/>
-        <w:rPr>
-          <w:rFonts w:ascii="Arial" w:hAnsi="Arial" w:cs="Arial"/>
-          <w:sz w:val="24"/>
-          <w:szCs w:val="24"/>
-        </w:rPr>
-      </w:pPr>
-      <w:r>
-        <w:rPr>
-          <w:rFonts w:ascii="Arial" w:hAnsi="Arial" w:cs="Arial"/>
-          <w:sz w:val="24"/>
-          <w:szCs w:val="24"/>
-        </w:rPr>
         <w:t>La organización dispone de un computador para realizar el registro de datos e información de los clientes, proveedores, ventas entre otros; el cual se lleva un control en Excel.</w:t>
       </w:r>
     </w:p>
@@ -5510,12 +5546,44 @@
       <w:pPr>
         <w:pStyle w:val="Ttulo2"/>
       </w:pPr>
-      <w:bookmarkStart w:id="15" w:name="_Toc511734407"/>
+      <w:bookmarkStart w:id="14" w:name="_Toc511734407"/>
       <w:r>
         <w:lastRenderedPageBreak/>
         <w:t>PLANTEAMIENTO DEL PROBLEMA</w:t>
       </w:r>
+      <w:bookmarkEnd w:id="14"/>
+    </w:p>
+    <w:p>
+      <w:pPr>
+        <w:spacing w:line="360" w:lineRule="auto"/>
+        <w:jc w:val="both"/>
+        <w:rPr>
+          <w:rFonts w:ascii="Arial" w:hAnsi="Arial" w:cs="Arial"/>
+          <w:sz w:val="24"/>
+          <w:szCs w:val="24"/>
+        </w:rPr>
+      </w:pPr>
+      <w:r>
+        <w:rPr>
+          <w:rFonts w:ascii="Arial" w:hAnsi="Arial" w:cs="Arial"/>
+          <w:sz w:val="24"/>
+          <w:szCs w:val="24"/>
+        </w:rPr>
+        <w:t>Súper Pollo es una empresa que se dedica a la cría especializada y comercialización de aves de corral (pollos de engorde) a sus clientes; mas sin embargo la administración de la misma se ha venido realizando de forma manual desde su creación; lo que dificultad el manejo fácil y rápido de la información que maneja la empresa. Para mejorar esta situación se propone el desarrollo de un software para la administración de la información facilitando así el manejo adecuado y control de la misma.</w:t>
+      </w:r>
+    </w:p>
+    <w:p>
+      <w:pPr>
+        <w:pStyle w:val="Ttulo2"/>
+      </w:pPr>
+      <w:bookmarkStart w:id="15" w:name="_Toc511734408"/>
+      <w:r>
+        <w:t>OBJETIVOS</w:t>
+      </w:r>
       <w:bookmarkEnd w:id="15"/>
+      <w:r>
+        <w:t xml:space="preserve"> </w:t>
+      </w:r>
     </w:p>
     <w:p>
       <w:pPr>
@@ -5533,50 +5601,18 @@
           <w:sz w:val="24"/>
           <w:szCs w:val="24"/>
         </w:rPr>
-        <w:t>Súper Pollo es una empresa que se dedica a la cría especializada y comercialización de aves de corral (pollos de engorde) a sus clientes; mas sin embargo la administración de la misma se ha venido realizando de forma manual desde su creación; lo que dificultad el manejo fácil y rápido de la información que maneja la empresa. Para mejorar esta situación se propone el desarrollo de un software para la administración de la información facilitando así el manejo adecuado y control de la misma.</w:t>
-      </w:r>
-    </w:p>
-    <w:p>
-      <w:pPr>
-        <w:pStyle w:val="Ttulo2"/>
-      </w:pPr>
-      <w:bookmarkStart w:id="16" w:name="_Toc511734408"/>
-      <w:r>
-        <w:t>OBJETIVOS</w:t>
+        <w:t>Desarrollar un sistema de información que permita facilitar la manipulación, el acceso, control y administración de la información de la granja avícola Súper Pollo, mediante la automatización de procesos que se desarrollan en el nivel operativo y con miras a nivel de conocimiento.</w:t>
+      </w:r>
+    </w:p>
+    <w:p>
+      <w:pPr>
+        <w:pStyle w:val="Ttulo3"/>
+      </w:pPr>
+      <w:bookmarkStart w:id="16" w:name="_Toc511734409"/>
+      <w:r>
+        <w:t>RECURSOS</w:t>
       </w:r>
       <w:bookmarkEnd w:id="16"/>
-      <w:r>
-        <w:t xml:space="preserve"> </w:t>
-      </w:r>
-    </w:p>
-    <w:p>
-      <w:pPr>
-        <w:spacing w:line="360" w:lineRule="auto"/>
-        <w:jc w:val="both"/>
-        <w:rPr>
-          <w:rFonts w:ascii="Arial" w:hAnsi="Arial" w:cs="Arial"/>
-          <w:sz w:val="24"/>
-          <w:szCs w:val="24"/>
-        </w:rPr>
-      </w:pPr>
-      <w:r>
-        <w:rPr>
-          <w:rFonts w:ascii="Arial" w:hAnsi="Arial" w:cs="Arial"/>
-          <w:sz w:val="24"/>
-          <w:szCs w:val="24"/>
-        </w:rPr>
-        <w:t>Desarrollar un sistema de información que permita facilitar la manipulación, el acceso, control y administración de la información de la granja avícola Súper Pollo, mediante la automatización de procesos que se desarrollan en el nivel operativo y con miras a nivel de conocimiento.</w:t>
-      </w:r>
-    </w:p>
-    <w:p>
-      <w:pPr>
-        <w:pStyle w:val="Ttulo3"/>
-      </w:pPr>
-      <w:bookmarkStart w:id="17" w:name="_Toc511734409"/>
-      <w:r>
-        <w:t>RECURSOS</w:t>
-      </w:r>
-      <w:bookmarkEnd w:id="17"/>
       <w:r>
         <w:t xml:space="preserve"> </w:t>
       </w:r>
@@ -5733,12 +5769,12 @@
       <w:pPr>
         <w:pStyle w:val="Ttulo2"/>
       </w:pPr>
-      <w:bookmarkStart w:id="18" w:name="_Toc511734410"/>
+      <w:bookmarkStart w:id="17" w:name="_Toc511734410"/>
       <w:r>
         <w:lastRenderedPageBreak/>
         <w:t>ESTRATEGIA</w:t>
       </w:r>
-      <w:bookmarkEnd w:id="18"/>
+      <w:bookmarkEnd w:id="17"/>
     </w:p>
     <w:tbl>
       <w:tblPr>
@@ -5892,7 +5928,7 @@
                 </mc:Choice>
                 <mc:Fallback>
                   <w:pict>
-                    <v:line w14:anchorId="266F9BA8" id="Conector recto 6" o:spid="_x0000_s1026" style="position:absolute;z-index:251659776;visibility:visible;mso-wrap-style:square;mso-width-percent:0;mso-height-percent:0;mso-wrap-distance-left:9pt;mso-wrap-distance-top:0;mso-wrap-distance-right:9pt;mso-wrap-distance-bottom:0;mso-position-horizontal:absolute;mso-position-horizontal-relative:text;mso-position-vertical:absolute;mso-position-vertical-relative:text;mso-width-percent:0;mso-height-percent:0;mso-width-relative:margin;mso-height-relative:margin" from="-5.65pt,.65pt" to="171.85pt,212.45pt" o:gfxdata="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" strokecolor="#ed7d31 [3205]" strokeweight=".5pt">
+                    <v:line w14:anchorId="0DF22651" id="Conector recto 6" o:spid="_x0000_s1026" style="position:absolute;z-index:251659776;visibility:visible;mso-wrap-style:square;mso-width-percent:0;mso-height-percent:0;mso-wrap-distance-left:9pt;mso-wrap-distance-top:0;mso-wrap-distance-right:9pt;mso-wrap-distance-bottom:0;mso-position-horizontal:absolute;mso-position-horizontal-relative:text;mso-position-vertical:absolute;mso-position-vertical-relative:text;mso-width-percent:0;mso-height-percent:0;mso-width-relative:margin;mso-height-relative:margin" from="-5.65pt,.65pt" to="171.85pt,212.45pt" o:gfxdata="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" strokecolor="#ed7d31 [3205]" strokeweight=".5pt">
                       <v:stroke joinstyle="miter"/>
                     </v:line>
                   </w:pict>
@@ -7067,12 +7103,12 @@
       <w:pPr>
         <w:pStyle w:val="Ttulo2"/>
       </w:pPr>
-      <w:bookmarkStart w:id="19" w:name="_Toc511734411"/>
+      <w:bookmarkStart w:id="18" w:name="_Toc511734411"/>
       <w:r>
         <w:lastRenderedPageBreak/>
         <w:t>ACCIONES</w:t>
       </w:r>
-      <w:bookmarkEnd w:id="19"/>
+      <w:bookmarkEnd w:id="18"/>
     </w:p>
     <w:p>
       <w:pPr>
@@ -7440,15 +7476,7 @@
           <w:sz w:val="24"/>
           <w:szCs w:val="24"/>
         </w:rPr>
-        <w:t xml:space="preserve"> y establecer plazos, y</w:t>
-      </w:r>
-      <w:r>
-        <w:rPr>
-          <w:rFonts w:ascii="Arial" w:hAnsi="Arial" w:cs="Arial"/>
-          <w:sz w:val="24"/>
-          <w:szCs w:val="24"/>
-        </w:rPr>
-        <w:t xml:space="preserve"> seguimiento a los recursos.</w:t>
+        <w:t xml:space="preserve"> y establecer plazos, y seguimiento a los recursos.</w:t>
       </w:r>
     </w:p>
     <w:p>
@@ -7553,34 +7581,34 @@
       <w:pPr>
         <w:pStyle w:val="Ttulo1"/>
       </w:pPr>
-      <w:bookmarkStart w:id="20" w:name="_Toc511734412"/>
+      <w:bookmarkStart w:id="19" w:name="_Toc511734412"/>
       <w:r>
         <w:t>CONSULTA</w:t>
       </w:r>
+      <w:bookmarkEnd w:id="19"/>
+    </w:p>
+    <w:p>
+      <w:pPr>
+        <w:pStyle w:val="Ttulo2"/>
+      </w:pPr>
+      <w:bookmarkStart w:id="20" w:name="_Toc511734413"/>
+      <w:r>
+        <w:t>FASES DE UN PROYECTO</w:t>
+      </w:r>
       <w:bookmarkEnd w:id="20"/>
     </w:p>
     <w:p>
       <w:pPr>
-        <w:pStyle w:val="Ttulo2"/>
-      </w:pPr>
-      <w:bookmarkStart w:id="21" w:name="_Toc511734413"/>
-      <w:r>
-        <w:t>FASES DE UN PROYECTO</w:t>
+        <w:pStyle w:val="Ttulo3"/>
+      </w:pPr>
+      <w:r>
+        <w:t xml:space="preserve"> </w:t>
+      </w:r>
+      <w:bookmarkStart w:id="21" w:name="_Toc511734414"/>
+      <w:r>
+        <w:t>INICIO</w:t>
       </w:r>
       <w:bookmarkEnd w:id="21"/>
-    </w:p>
-    <w:p>
-      <w:pPr>
-        <w:pStyle w:val="Ttulo3"/>
-      </w:pPr>
-      <w:r>
-        <w:t xml:space="preserve"> </w:t>
-      </w:r>
-      <w:bookmarkStart w:id="22" w:name="_Toc511734414"/>
-      <w:r>
-        <w:t>INICIO</w:t>
-      </w:r>
-      <w:bookmarkEnd w:id="22"/>
     </w:p>
     <w:p>
       <w:pPr>
@@ -7892,11 +7920,11 @@
       <w:pPr>
         <w:pStyle w:val="Ttulo3"/>
       </w:pPr>
-      <w:bookmarkStart w:id="23" w:name="_Toc511734415"/>
+      <w:bookmarkStart w:id="22" w:name="_Toc511734415"/>
       <w:r>
         <w:t>PLANIFICACIÓN</w:t>
       </w:r>
-      <w:bookmarkEnd w:id="23"/>
+      <w:bookmarkEnd w:id="22"/>
     </w:p>
     <w:p>
       <w:pPr>
@@ -8272,11 +8300,11 @@
       <w:pPr>
         <w:pStyle w:val="Ttulo3"/>
       </w:pPr>
-      <w:bookmarkStart w:id="24" w:name="_Toc511734416"/>
+      <w:bookmarkStart w:id="23" w:name="_Toc511734416"/>
       <w:r>
         <w:t>EJECUCIÓN</w:t>
       </w:r>
-      <w:bookmarkEnd w:id="24"/>
+      <w:bookmarkEnd w:id="23"/>
     </w:p>
     <w:p>
       <w:pPr>
@@ -8700,11 +8728,11 @@
       <w:pPr>
         <w:pStyle w:val="Ttulo3"/>
       </w:pPr>
-      <w:bookmarkStart w:id="25" w:name="_Toc511734417"/>
+      <w:bookmarkStart w:id="24" w:name="_Toc511734417"/>
       <w:r>
         <w:t>SEGUIMIENTO Y CONTROL</w:t>
       </w:r>
-      <w:bookmarkEnd w:id="25"/>
+      <w:bookmarkEnd w:id="24"/>
     </w:p>
     <w:p>
       <w:pPr>
@@ -9011,11 +9039,11 @@
       <w:r>
         <w:t xml:space="preserve"> </w:t>
       </w:r>
-      <w:bookmarkStart w:id="26" w:name="_Toc511734418"/>
+      <w:bookmarkStart w:id="25" w:name="_Toc511734418"/>
       <w:r>
         <w:t>CIERRE</w:t>
       </w:r>
-      <w:bookmarkEnd w:id="26"/>
+      <w:bookmarkEnd w:id="25"/>
     </w:p>
     <w:p>
       <w:pPr>
@@ -9304,11 +9332,18 @@
       <w:pPr>
         <w:pStyle w:val="Ttulo2"/>
       </w:pPr>
-      <w:bookmarkStart w:id="27" w:name="_Toc511734419"/>
+      <w:bookmarkStart w:id="26" w:name="_Toc511734419"/>
+    </w:p>
+    <w:p>
+      <w:pPr>
+        <w:pStyle w:val="Ttulo2"/>
+      </w:pPr>
+      <w:bookmarkStart w:id="27" w:name="_GoBack"/>
+      <w:bookmarkEnd w:id="27"/>
       <w:r>
         <w:t>CONCEPTOS</w:t>
       </w:r>
-      <w:bookmarkEnd w:id="27"/>
+      <w:bookmarkEnd w:id="26"/>
       <w:r>
         <w:t xml:space="preserve"> </w:t>
       </w:r>
@@ -9393,6 +9428,7 @@
             <w:id w:val="-573587230"/>
             <w:bibliography/>
           </w:sdtPr>
+          <w:sdtEndPr/>
           <w:sdtContent>
             <w:p>
               <w:pPr>
@@ -9744,7 +9780,7 @@
         </mc:Choice>
         <mc:Fallback>
           <w:pict>
-            <v:rect w14:anchorId="6BEE98B1" id="Rectángulo 452" o:spid="_x0000_s1026" style="position:absolute;margin-left:0;margin-top:0;width:579.9pt;height:750.3pt;z-index:251659776;visibility:visible;mso-wrap-style:square;mso-width-percent:950;mso-height-percent:950;mso-wrap-distance-left:9pt;mso-wrap-distance-top:0;mso-wrap-distance-right:9pt;mso-wrap-distance-bottom:0;mso-position-horizontal:center;mso-position-horizontal-relative:page;mso-position-vertical:center;mso-position-vertical-relative:page;mso-width-percent:950;mso-height-percent:950;mso-width-relative:page;mso-height-relative:page;v-text-anchor:middle" o:gfxdata="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" filled="f" strokecolor="#747070 [1614]" strokeweight="1.25pt">
+            <v:rect w14:anchorId="0CDC3652" id="Rectángulo 452" o:spid="_x0000_s1026" style="position:absolute;margin-left:0;margin-top:0;width:579.9pt;height:750.3pt;z-index:251659776;visibility:visible;mso-wrap-style:square;mso-width-percent:950;mso-height-percent:950;mso-wrap-distance-left:9pt;mso-wrap-distance-top:0;mso-wrap-distance-right:9pt;mso-wrap-distance-bottom:0;mso-position-horizontal:center;mso-position-horizontal-relative:page;mso-position-vertical:center;mso-position-vertical-relative:page;mso-width-percent:950;mso-height-percent:950;mso-width-relative:page;mso-height-relative:page;v-text-anchor:middle" o:gfxdata="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" filled="f" strokecolor="#747070 [1614]" strokeweight="1.25pt">
               <w10:wrap anchorx="page" anchory="page"/>
             </v:rect>
           </w:pict>
@@ -9828,6 +9864,7 @@
         <w:docPartUnique/>
       </w:docPartObj>
     </w:sdtPr>
+    <w:sdtEndPr/>
     <w:sdtContent>
       <w:p>
         <w:pPr>
@@ -10010,6 +10047,7 @@
         <w:docPartUnique/>
       </w:docPartObj>
     </w:sdtPr>
+    <w:sdtEndPr/>
     <w:sdtContent>
       <w:p>
         <w:pPr>
@@ -10103,7 +10141,7 @@
                                   <w:color w:val="ED7D31" w:themeColor="accent2"/>
                                   <w:lang w:val="es-ES"/>
                                 </w:rPr>
-                                <w:t>19</w:t>
+                                <w:t>17</w:t>
                               </w:r>
                               <w:r>
                                 <w:rPr>
@@ -10159,7 +10197,7 @@
                             <w:color w:val="ED7D31" w:themeColor="accent2"/>
                             <w:lang w:val="es-ES"/>
                           </w:rPr>
-                          <w:t>19</w:t>
+                          <w:t>17</w:t>
                         </w:r>
                         <w:r>
                           <w:rPr>
@@ -10241,7 +10279,7 @@
 <w:numbering xmlns:wpc="http://schemas.microsoft.com/office/word/2010/wordprocessingCanvas" xmlns:cx="http://schemas.microsoft.com/office/drawing/2014/chartex" xmlns:mc="http://schemas.openxmlformats.org/markup-compatibility/2006" xmlns:o="urn:schemas-microsoft-com:office:office" xmlns:r="http://schemas.openxmlformats.org/officeDocument/2006/relationships" xmlns:m="http://schemas.openxmlformats.org/officeDocument/2006/math" xmlns:v="urn:schemas-microsoft-com:vml" xmlns:wp14="http://schemas.microsoft.com/office/word/2010/wordprocessingDrawing" xmlns:wp="http://schemas.openxmlformats.org/drawingml/2006/wordprocessingDrawing" xmlns:w10="urn:schemas-microsoft-com:office:word" xmlns:w="http://schemas.openxmlformats.org/wordprocessingml/2006/main" xmlns:w14="http://schemas.microsoft.com/office/word/2010/wordml" xmlns:w15="http://schemas.microsoft.com/office/word/2012/wordml" xmlns:w16se="http://schemas.microsoft.com/office/word/2015/wordml/symex" xmlns:wpg="http://schemas.microsoft.com/office/word/2010/wordprocessingGroup" xmlns:wpi="http://schemas.microsoft.com/office/word/2010/wordprocessingInk" xmlns:wne="http://schemas.microsoft.com/office/word/2006/wordml" xmlns:wps="http://schemas.microsoft.com/office/word/2010/wordprocessingShape" mc:Ignorable="w14 w15 w16se wp14">
   <w:numPicBullet w:numPicBulletId="0">
     <w:pict>
-      <v:shapetype id="_x0000_t75" coordsize="21600,21600" o:spt="75" o:preferrelative="t" path="m@4@5l@4@11@9@11@9@5xe" filled="f" stroked="f">
+      <v:shapetype w14:anchorId="18095D2D" id="_x0000_t75" coordsize="21600,21600" o:spt="75" o:preferrelative="t" path="m@4@5l@4@11@9@11@9@5xe" filled="f" stroked="f">
         <v:stroke joinstyle="miter"/>
         <v:formulas>
           <v:f eqn="if lineDrawn pixelLineWidth 0"/>
@@ -10260,7 +10298,7 @@
         <v:path o:extrusionok="f" gradientshapeok="t" o:connecttype="rect"/>
         <o:lock v:ext="edit" aspectratio="t"/>
       </v:shapetype>
-      <v:shape id="_x0000_i1073" type="#_x0000_t75" style="width:11.25pt;height:11.25pt" o:bullet="t">
+      <v:shape id="_x0000_i1076" type="#_x0000_t75" style="width:11.25pt;height:11.25pt" o:bullet="t">
         <v:imagedata r:id="rId1" o:title="mso7A39"/>
       </v:shape>
     </w:pict>
@@ -16585,7 +16623,7 @@
 </file>
 
 <file path=customXml/itemProps2.xml><?xml version="1.0" encoding="utf-8"?>
-<ds:datastoreItem xmlns:ds="http://schemas.openxmlformats.org/officeDocument/2006/customXml" ds:itemID="{581B55BE-10E3-40B4-B337-010B18D8A488}">
+<ds:datastoreItem xmlns:ds="http://schemas.openxmlformats.org/officeDocument/2006/customXml" ds:itemID="{3561D417-A193-4716-9DDC-BE46D746A3BD}">
   <ds:schemaRefs>
     <ds:schemaRef ds:uri="http://schemas.openxmlformats.org/officeDocument/2006/bibliography"/>
   </ds:schemaRefs>

</xml_diff>